<commit_message>
add flash tool and change instruction
</commit_message>
<xml_diff>
--- a/ThirdReality-Zigbee-3.0-USB-dongle-firmware-flashing-0-1.docx
+++ b/ThirdReality-Zigbee-3.0-USB-dongle-firmware-flashing-0-1.docx
@@ -468,30 +468,31 @@
       <w:pPr>
         <w:pStyle w:val="9"/>
         <w:numPr>
+          <w:ilvl w:val="0"/>
           <w:numId w:val="0"/>
         </w:numPr>
         <w:ind w:leftChars="0"/>
         <w:rPr>
           <w:rStyle w:val="7"/>
-          <w:rFonts w:hint="default"/>
-          <w:b w:val="0"/>
-          <w:bCs w:val="0"/>
-          <w:lang w:val="en-US" w:eastAsia="zh-CN"/>
-        </w:rPr>
-      </w:pPr>
-      <w:r>
-        <w:rPr>
-          <w:rStyle w:val="7"/>
-          <w:rFonts w:hint="default"/>
+          <w:rFonts w:hint="eastAsia" w:eastAsiaTheme="minorEastAsia"/>
+          <w:b w:val="0"/>
+          <w:bCs w:val="0"/>
+          <w:lang w:val="en-US" w:eastAsia="zh-CN"/>
+        </w:rPr>
+      </w:pPr>
+      <w:r>
+        <w:rPr>
+          <w:rStyle w:val="7"/>
+          <w:rFonts w:hint="eastAsia" w:eastAsiaTheme="minorEastAsia"/>
           <w:b w:val="0"/>
           <w:bCs w:val="0"/>
           <w:lang w:val="en-US" w:eastAsia="zh-CN"/>
         </w:rPr>
         <w:drawing>
           <wp:inline distT="0" distB="0" distL="114300" distR="114300">
-            <wp:extent cx="3813175" cy="1885315"/>
-            <wp:effectExtent l="0" t="0" r="15875" b="635"/>
-            <wp:docPr id="2" name="图片 2" descr="微信截图_20230520090612"/>
+            <wp:extent cx="5269865" cy="1558290"/>
+            <wp:effectExtent l="0" t="0" r="6985" b="3810"/>
+            <wp:docPr id="7" name="图片 7" descr="微信截图_20230520094452"/>
             <wp:cNvGraphicFramePr>
               <a:graphicFrameLocks xmlns:a="http://schemas.openxmlformats.org/drawingml/2006/main" noChangeAspect="1"/>
             </wp:cNvGraphicFramePr>
@@ -499,7 +500,7 @@
               <a:graphicData uri="http://schemas.openxmlformats.org/drawingml/2006/picture">
                 <pic:pic xmlns:pic="http://schemas.openxmlformats.org/drawingml/2006/picture">
                   <pic:nvPicPr>
-                    <pic:cNvPr id="2" name="图片 2" descr="微信截图_20230520090612"/>
+                    <pic:cNvPr id="7" name="图片 7" descr="微信截图_20230520094452"/>
                     <pic:cNvPicPr>
                       <a:picLocks noChangeAspect="1"/>
                     </pic:cNvPicPr>
@@ -513,7 +514,7 @@
                   <pic:spPr>
                     <a:xfrm>
                       <a:off x="0" y="0"/>
-                      <a:ext cx="3813175" cy="1885315"/>
+                      <a:ext cx="5269865" cy="1558290"/>
                     </a:xfrm>
                     <a:prstGeom prst="rect">
                       <a:avLst/>
@@ -525,19 +526,78 @@
           </wp:inline>
         </w:drawing>
       </w:r>
-      <w:r>
-        <w:rPr>
-          <w:rStyle w:val="7"/>
-          <w:rFonts w:hint="default"/>
-          <w:b w:val="0"/>
-          <w:bCs w:val="0"/>
-          <w:lang w:val="en-US"/>
+    </w:p>
+    <w:p>
+      <w:pPr>
+        <w:rPr>
+          <w:rStyle w:val="7"/>
+          <w:rFonts w:hint="default" w:eastAsiaTheme="minorEastAsia"/>
+          <w:b w:val="0"/>
+          <w:bCs w:val="0"/>
+          <w:lang w:val="en-US" w:eastAsia="zh-CN"/>
+        </w:rPr>
+      </w:pPr>
+      <w:r>
+        <w:rPr>
+          <w:rStyle w:val="10"/>
+        </w:rPr>
+        <w:t xml:space="preserve">Note: </w:t>
+      </w:r>
+      <w:r>
+        <w:rPr>
+          <w:rStyle w:val="10"/>
+          <w:rFonts w:hint="eastAsia"/>
+        </w:rPr>
+        <w:t>Protection may pop up</w:t>
+      </w:r>
+      <w:r>
+        <w:rPr>
+          <w:rStyle w:val="10"/>
+          <w:rFonts w:hint="eastAsia"/>
+          <w:lang w:eastAsia="zh-CN"/>
+        </w:rPr>
+        <w:t>，</w:t>
+      </w:r>
+      <w:r>
+        <w:rPr>
+          <w:rStyle w:val="10"/>
+          <w:rFonts w:hint="eastAsia"/>
+          <w:lang w:val="en-US" w:eastAsia="zh-CN"/>
+        </w:rPr>
+        <w:t>clikc more information and then click Still running button.</w:t>
+      </w:r>
+      <w:bookmarkStart w:id="0" w:name="_GoBack"/>
+      <w:bookmarkEnd w:id="0"/>
+    </w:p>
+    <w:p>
+      <w:pPr>
+        <w:pStyle w:val="9"/>
+        <w:numPr>
+          <w:ilvl w:val="0"/>
+          <w:numId w:val="0"/>
+        </w:numPr>
+        <w:ind w:leftChars="0"/>
+        <w:rPr>
+          <w:rStyle w:val="7"/>
+          <w:rFonts w:hint="eastAsia" w:eastAsiaTheme="minorEastAsia"/>
+          <w:b w:val="0"/>
+          <w:bCs w:val="0"/>
+          <w:lang w:val="en-US" w:eastAsia="zh-CN"/>
+        </w:rPr>
+      </w:pPr>
+      <w:r>
+        <w:rPr>
+          <w:rStyle w:val="7"/>
+          <w:rFonts w:hint="eastAsia" w:eastAsiaTheme="minorEastAsia"/>
+          <w:b w:val="0"/>
+          <w:bCs w:val="0"/>
+          <w:lang w:val="en-US" w:eastAsia="zh-CN"/>
         </w:rPr>
         <w:drawing>
           <wp:inline distT="0" distB="0" distL="114300" distR="114300">
-            <wp:extent cx="1880870" cy="2193925"/>
-            <wp:effectExtent l="0" t="0" r="5080" b="15875"/>
-            <wp:docPr id="1" name="图片 1" descr="微信截图_20230520090104"/>
+            <wp:extent cx="2914650" cy="3648075"/>
+            <wp:effectExtent l="0" t="0" r="0" b="9525"/>
+            <wp:docPr id="8" name="图片 8" descr="微信截图_20230520094827"/>
             <wp:cNvGraphicFramePr>
               <a:graphicFrameLocks xmlns:a="http://schemas.openxmlformats.org/drawingml/2006/main" noChangeAspect="1"/>
             </wp:cNvGraphicFramePr>
@@ -545,7 +605,7 @@
               <a:graphicData uri="http://schemas.openxmlformats.org/drawingml/2006/picture">
                 <pic:pic xmlns:pic="http://schemas.openxmlformats.org/drawingml/2006/picture">
                   <pic:nvPicPr>
-                    <pic:cNvPr id="1" name="图片 1" descr="微信截图_20230520090104"/>
+                    <pic:cNvPr id="8" name="图片 8" descr="微信截图_20230520094827"/>
                     <pic:cNvPicPr>
                       <a:picLocks noChangeAspect="1"/>
                     </pic:cNvPicPr>
@@ -559,7 +619,7 @@
                   <pic:spPr>
                     <a:xfrm>
                       <a:off x="0" y="0"/>
-                      <a:ext cx="1880870" cy="2193925"/>
+                      <a:ext cx="2914650" cy="3648075"/>
                     </a:xfrm>
                     <a:prstGeom prst="rect">
                       <a:avLst/>
@@ -576,34 +636,18 @@
       <w:pPr>
         <w:pStyle w:val="9"/>
         <w:numPr>
+          <w:ilvl w:val="0"/>
           <w:numId w:val="0"/>
         </w:numPr>
         <w:ind w:leftChars="0"/>
         <w:rPr>
           <w:rStyle w:val="7"/>
-          <w:rFonts w:hint="default"/>
-          <w:b w:val="0"/>
-          <w:bCs w:val="0"/>
-          <w:lang w:val="en-US"/>
-        </w:rPr>
-      </w:pPr>
-    </w:p>
-    <w:p>
-      <w:pPr>
-        <w:pStyle w:val="9"/>
-        <w:numPr>
-          <w:numId w:val="0"/>
-        </w:numPr>
-        <w:ind w:leftChars="0"/>
-        <w:rPr>
-          <w:rStyle w:val="7"/>
           <w:rFonts w:hint="eastAsia" w:eastAsiaTheme="minorEastAsia"/>
           <w:b w:val="0"/>
           <w:bCs w:val="0"/>
           <w:lang w:val="en-US" w:eastAsia="zh-CN"/>
         </w:rPr>
       </w:pPr>
-      <w:bookmarkStart w:id="0" w:name="_GoBack"/>
       <w:r>
         <w:rPr>
           <w:rStyle w:val="7"/>
@@ -614,9 +658,9 @@
         </w:rPr>
         <w:drawing>
           <wp:inline distT="0" distB="0" distL="114300" distR="114300">
-            <wp:extent cx="5274310" cy="3747770"/>
-            <wp:effectExtent l="0" t="0" r="2540" b="5080"/>
-            <wp:docPr id="3" name="图片 3" descr="微信截图_20230520091616"/>
+            <wp:extent cx="5264785" cy="3632200"/>
+            <wp:effectExtent l="0" t="0" r="12065" b="6350"/>
+            <wp:docPr id="9" name="图片 9" descr="微信截图_20230520095709"/>
             <wp:cNvGraphicFramePr>
               <a:graphicFrameLocks xmlns:a="http://schemas.openxmlformats.org/drawingml/2006/main" noChangeAspect="1"/>
             </wp:cNvGraphicFramePr>
@@ -624,7 +668,7 @@
               <a:graphicData uri="http://schemas.openxmlformats.org/drawingml/2006/picture">
                 <pic:pic xmlns:pic="http://schemas.openxmlformats.org/drawingml/2006/picture">
                   <pic:nvPicPr>
-                    <pic:cNvPr id="3" name="图片 3" descr="微信截图_20230520091616"/>
+                    <pic:cNvPr id="9" name="图片 9" descr="微信截图_20230520095709"/>
                     <pic:cNvPicPr>
                       <a:picLocks noChangeAspect="1"/>
                     </pic:cNvPicPr>
@@ -638,7 +682,7 @@
                   <pic:spPr>
                     <a:xfrm>
                       <a:off x="0" y="0"/>
-                      <a:ext cx="5274310" cy="3747770"/>
+                      <a:ext cx="5264785" cy="3632200"/>
                     </a:xfrm>
                     <a:prstGeom prst="rect">
                       <a:avLst/>
@@ -650,7 +694,52 @@
           </wp:inline>
         </w:drawing>
       </w:r>
-      <w:bookmarkEnd w:id="0"/>
+      <w:r>
+        <w:rPr>
+          <w:rStyle w:val="7"/>
+          <w:rFonts w:hint="eastAsia" w:eastAsiaTheme="minorEastAsia"/>
+          <w:b w:val="0"/>
+          <w:bCs w:val="0"/>
+          <w:lang w:val="en-US" w:eastAsia="zh-CN"/>
+        </w:rPr>
+        <w:drawing>
+          <wp:inline distT="0" distB="0" distL="114300" distR="114300">
+            <wp:extent cx="5269865" cy="3654425"/>
+            <wp:effectExtent l="0" t="0" r="6985" b="3175"/>
+            <wp:docPr id="10" name="图片 10" descr="微信截图_20230520095941"/>
+            <wp:cNvGraphicFramePr>
+              <a:graphicFrameLocks xmlns:a="http://schemas.openxmlformats.org/drawingml/2006/main" noChangeAspect="1"/>
+            </wp:cNvGraphicFramePr>
+            <a:graphic xmlns:a="http://schemas.openxmlformats.org/drawingml/2006/main">
+              <a:graphicData uri="http://schemas.openxmlformats.org/drawingml/2006/picture">
+                <pic:pic xmlns:pic="http://schemas.openxmlformats.org/drawingml/2006/picture">
+                  <pic:nvPicPr>
+                    <pic:cNvPr id="10" name="图片 10" descr="微信截图_20230520095941"/>
+                    <pic:cNvPicPr>
+                      <a:picLocks noChangeAspect="1"/>
+                    </pic:cNvPicPr>
+                  </pic:nvPicPr>
+                  <pic:blipFill>
+                    <a:blip r:embed="rId7"/>
+                    <a:stretch>
+                      <a:fillRect/>
+                    </a:stretch>
+                  </pic:blipFill>
+                  <pic:spPr>
+                    <a:xfrm>
+                      <a:off x="0" y="0"/>
+                      <a:ext cx="5269865" cy="3654425"/>
+                    </a:xfrm>
+                    <a:prstGeom prst="rect">
+                      <a:avLst/>
+                    </a:prstGeom>
+                  </pic:spPr>
+                </pic:pic>
+              </a:graphicData>
+            </a:graphic>
+          </wp:inline>
+        </w:drawing>
+      </w:r>
     </w:p>
     <w:p>
       <w:pPr>

</xml_diff>

<commit_message>
change introduction and add firmware v0.0.0.6.03
</commit_message>
<xml_diff>
--- a/ThirdReality-Zigbee-3.0-USB-dongle-firmware-flashing-0-1.docx
+++ b/ThirdReality-Zigbee-3.0-USB-dongle-firmware-flashing-0-1.docx
@@ -122,7 +122,7 @@
           <w:b w:val="0"/>
           <w:bCs w:val="0"/>
         </w:rPr>
-        <w:t>https://github.com/thirdreality/TRy-Zigbee-3.0-USB-dongle</w:t>
+        <w:t>https://github.com/thirdreality/ThiredReality-Zigbee-3.0-USB-dongle</w:t>
       </w:r>
       <w:r>
         <w:rPr>
@@ -180,6 +180,8 @@
       <w:r>
         <w:t>Firmware flashing</w:t>
       </w:r>
+      <w:bookmarkStart w:id="0" w:name="_GoBack"/>
+      <w:bookmarkEnd w:id="0"/>
     </w:p>
     <w:p>
       <w:pPr>
@@ -566,8 +568,6 @@
         </w:rPr>
         <w:t>clikc more information and then click Still running button.</w:t>
       </w:r>
-      <w:bookmarkStart w:id="0" w:name="_GoBack"/>
-      <w:bookmarkEnd w:id="0"/>
     </w:p>
     <w:p>
       <w:pPr>

</xml_diff>